<commit_message>
IT19051376 Task Scenarios Added
</commit_message>
<xml_diff>
--- a/Labsheet 04.docx
+++ b/Labsheet 04.docx
@@ -1,6 +1,6 @@
 
 <file path=word/document.xml><?xml version="1.0" encoding="utf-8"?>
-<w:document xmlns:wpc="http://schemas.microsoft.com/office/word/2010/wordprocessingCanvas" xmlns:cx="http://schemas.microsoft.com/office/drawing/2014/chartex" xmlns:mc="http://schemas.openxmlformats.org/markup-compatibility/2006" xmlns:o="urn:schemas-microsoft-com:office:office" xmlns:r="http://schemas.openxmlformats.org/officeDocument/2006/relationships" xmlns:m="http://schemas.openxmlformats.org/officeDocument/2006/math" xmlns:v="urn:schemas-microsoft-com:vml" xmlns:wp14="http://schemas.microsoft.com/office/word/2010/wordprocessingDrawing" xmlns:wp="http://schemas.openxmlformats.org/drawingml/2006/wordprocessingDrawing" xmlns:w10="urn:schemas-microsoft-com:office:word" xmlns:w="http://schemas.openxmlformats.org/wordprocessingml/2006/main" xmlns:w14="http://schemas.microsoft.com/office/word/2010/wordml" xmlns:w15="http://schemas.microsoft.com/office/word/2012/wordml" xmlns:w16se="http://schemas.microsoft.com/office/word/2015/wordml/symex" xmlns:wpg="http://schemas.microsoft.com/office/word/2010/wordprocessingGroup" xmlns:wpi="http://schemas.microsoft.com/office/word/2010/wordprocessingInk" xmlns:wne="http://schemas.microsoft.com/office/word/2006/wordml" xmlns:wps="http://schemas.microsoft.com/office/word/2010/wordprocessingShape" mc:Ignorable="w14 w15 w16se wp14">
+<w:document xmlns:wpc="http://schemas.microsoft.com/office/word/2010/wordprocessingCanvas" xmlns:cx="http://schemas.microsoft.com/office/drawing/2014/chartex" xmlns:cx1="http://schemas.microsoft.com/office/drawing/2015/9/8/chartex" xmlns:cx2="http://schemas.microsoft.com/office/drawing/2015/10/21/chartex" xmlns:cx3="http://schemas.microsoft.com/office/drawing/2016/5/9/chartex" xmlns:cx4="http://schemas.microsoft.com/office/drawing/2016/5/10/chartex" xmlns:cx5="http://schemas.microsoft.com/office/drawing/2016/5/11/chartex" xmlns:cx6="http://schemas.microsoft.com/office/drawing/2016/5/12/chartex" xmlns:cx7="http://schemas.microsoft.com/office/drawing/2016/5/13/chartex" xmlns:cx8="http://schemas.microsoft.com/office/drawing/2016/5/14/chartex" xmlns:mc="http://schemas.openxmlformats.org/markup-compatibility/2006" xmlns:aink="http://schemas.microsoft.com/office/drawing/2016/ink" xmlns:am3d="http://schemas.microsoft.com/office/drawing/2017/model3d" xmlns:o="urn:schemas-microsoft-com:office:office" xmlns:r="http://schemas.openxmlformats.org/officeDocument/2006/relationships" xmlns:m="http://schemas.openxmlformats.org/officeDocument/2006/math" xmlns:v="urn:schemas-microsoft-com:vml" xmlns:wp14="http://schemas.microsoft.com/office/word/2010/wordprocessingDrawing" xmlns:wp="http://schemas.openxmlformats.org/drawingml/2006/wordprocessingDrawing" xmlns:w10="urn:schemas-microsoft-com:office:word" xmlns:w="http://schemas.openxmlformats.org/wordprocessingml/2006/main" xmlns:w14="http://schemas.microsoft.com/office/word/2010/wordml" xmlns:w15="http://schemas.microsoft.com/office/word/2012/wordml" xmlns:w16cex="http://schemas.microsoft.com/office/word/2018/wordml/cex" xmlns:w16cid="http://schemas.microsoft.com/office/word/2016/wordml/cid" xmlns:w16="http://schemas.microsoft.com/office/word/2018/wordml" xmlns:w16sdtdh="http://schemas.microsoft.com/office/word/2020/wordml/sdtdatahash" xmlns:w16se="http://schemas.microsoft.com/office/word/2015/wordml/symex" xmlns:wpg="http://schemas.microsoft.com/office/word/2010/wordprocessingGroup" xmlns:wpi="http://schemas.microsoft.com/office/word/2010/wordprocessingInk" xmlns:wne="http://schemas.microsoft.com/office/word/2006/wordml" xmlns:wps="http://schemas.microsoft.com/office/word/2010/wordprocessingShape" mc:Ignorable="w14 w15 w16se w16cid w16 w16cex w16sdtdh wp14">
   <w:body>
     <w:p>
       <w:pPr>
@@ -166,7 +166,7 @@
               </wp:inline>
             </w:drawing>
           </mc:Choice>
-          <mc:Fallback xmlns:a="http://schemas.openxmlformats.org/drawingml/2006/main" xmlns:w16sdtdh="http://schemas.microsoft.com/office/word/2020/wordml/sdtdatahash" xmlns:w16="http://schemas.microsoft.com/office/word/2018/wordml" xmlns:w16cid="http://schemas.microsoft.com/office/word/2016/wordml/cid" xmlns:w16cex="http://schemas.microsoft.com/office/word/2018/wordml/cex" xmlns:am3d="http://schemas.microsoft.com/office/drawing/2017/model3d" xmlns:aink="http://schemas.microsoft.com/office/drawing/2016/ink" xmlns:cx8="http://schemas.microsoft.com/office/drawing/2016/5/14/chartex" xmlns:cx7="http://schemas.microsoft.com/office/drawing/2016/5/13/chartex" xmlns:cx6="http://schemas.microsoft.com/office/drawing/2016/5/12/chartex" xmlns:cx5="http://schemas.microsoft.com/office/drawing/2016/5/11/chartex" xmlns:cx4="http://schemas.microsoft.com/office/drawing/2016/5/10/chartex" xmlns:cx3="http://schemas.microsoft.com/office/drawing/2016/5/9/chartex" xmlns:cx2="http://schemas.microsoft.com/office/drawing/2015/10/21/chartex" xmlns:cx1="http://schemas.microsoft.com/office/drawing/2015/9/8/chartex">
+          <mc:Fallback xmlns:a="http://schemas.openxmlformats.org/drawingml/2006/main">
             <w:pict>
               <v:group id="Group 6416" style="width:467.25pt;height:0.5pt;mso-position-horizontal-relative:char;mso-position-vertical-relative:line" coordsize="59340,63">
                 <v:shape id="Shape 216" style="position:absolute;width:59340;height:0;left:0;top:0;" coordsize="5934075,0" path="m0,0l5934075,0">
@@ -342,6 +342,8 @@
                 <w:szCs w:val="24"/>
               </w:rPr>
             </w:pPr>
+            <w:proofErr w:type="spellStart"/>
+            <w:proofErr w:type="gramStart"/>
             <w:r>
               <w:rPr>
                 <w:rFonts w:ascii="Times New Roman" w:hAnsi="Times New Roman" w:cs="Times New Roman"/>
@@ -360,6 +362,8 @@
               </w:rPr>
               <w:t>a</w:t>
             </w:r>
+            <w:proofErr w:type="spellEnd"/>
+            <w:proofErr w:type="gramEnd"/>
           </w:p>
         </w:tc>
       </w:tr>
@@ -406,6 +410,7 @@
                 <w:szCs w:val="24"/>
               </w:rPr>
             </w:pPr>
+            <w:proofErr w:type="spellStart"/>
             <w:r>
               <w:rPr>
                 <w:rFonts w:ascii="Times New Roman" w:hAnsi="Times New Roman" w:cs="Times New Roman"/>
@@ -413,8 +418,20 @@
                 <w:sz w:val="24"/>
                 <w:szCs w:val="24"/>
               </w:rPr>
-              <w:t>J.S.Samaratunga</w:t>
-            </w:r>
+              <w:t>J.</w:t>
+            </w:r>
+            <w:proofErr w:type="gramStart"/>
+            <w:r>
+              <w:rPr>
+                <w:rFonts w:ascii="Times New Roman" w:hAnsi="Times New Roman" w:cs="Times New Roman"/>
+                <w:bCs/>
+                <w:sz w:val="24"/>
+                <w:szCs w:val="24"/>
+              </w:rPr>
+              <w:t>S.Samaratunga</w:t>
+            </w:r>
+            <w:proofErr w:type="spellEnd"/>
+            <w:proofErr w:type="gramEnd"/>
           </w:p>
         </w:tc>
       </w:tr>
@@ -461,6 +478,7 @@
                 <w:szCs w:val="24"/>
               </w:rPr>
             </w:pPr>
+            <w:proofErr w:type="spellStart"/>
             <w:r>
               <w:rPr>
                 <w:rFonts w:ascii="Times New Roman" w:hAnsi="Times New Roman" w:cs="Times New Roman"/>
@@ -468,8 +486,20 @@
                 <w:sz w:val="24"/>
                 <w:szCs w:val="24"/>
               </w:rPr>
-              <w:t>W.W.M.Anjana</w:t>
-            </w:r>
+              <w:t>W.W.</w:t>
+            </w:r>
+            <w:proofErr w:type="gramStart"/>
+            <w:r>
+              <w:rPr>
+                <w:rFonts w:ascii="Times New Roman" w:hAnsi="Times New Roman" w:cs="Times New Roman"/>
+                <w:bCs/>
+                <w:sz w:val="24"/>
+                <w:szCs w:val="24"/>
+              </w:rPr>
+              <w:t>M.Anjana</w:t>
+            </w:r>
+            <w:proofErr w:type="spellEnd"/>
+            <w:proofErr w:type="gramEnd"/>
           </w:p>
         </w:tc>
       </w:tr>
@@ -516,6 +546,7 @@
                 <w:szCs w:val="24"/>
               </w:rPr>
             </w:pPr>
+            <w:proofErr w:type="spellStart"/>
             <w:r>
               <w:rPr>
                 <w:rFonts w:ascii="Times New Roman" w:hAnsi="Times New Roman" w:cs="Times New Roman"/>
@@ -523,8 +554,20 @@
                 <w:sz w:val="24"/>
                 <w:szCs w:val="24"/>
               </w:rPr>
-              <w:t>S.S.Eeswar</w:t>
-            </w:r>
+              <w:t>S.</w:t>
+            </w:r>
+            <w:proofErr w:type="gramStart"/>
+            <w:r>
+              <w:rPr>
+                <w:rFonts w:ascii="Times New Roman" w:hAnsi="Times New Roman" w:cs="Times New Roman"/>
+                <w:bCs/>
+                <w:sz w:val="24"/>
+                <w:szCs w:val="24"/>
+              </w:rPr>
+              <w:t>S.Eeswar</w:t>
+            </w:r>
+            <w:proofErr w:type="spellEnd"/>
+            <w:proofErr w:type="gramEnd"/>
           </w:p>
         </w:tc>
       </w:tr>
@@ -1161,23 +1204,55 @@
           <w:rFonts w:asciiTheme="minorHAnsi" w:eastAsiaTheme="minorHAnsi" w:hAnsiTheme="minorHAnsi" w:cstheme="minorBidi"/>
           <w:color w:val="auto"/>
         </w:rPr>
-        <w:t>We have conducted our user research with the help of Zoom application. Two separate interviews were organized with the presence of app users as mentioned above. All our group members joined the zoom meeting and two members questioned the users. As they questioned the users, other members took notes and observed the user behavior/expressions while answering the questions.</w:t>
-      </w:r>
-    </w:p>
-    <w:p>
-      <w:pPr>
-        <w:ind w:firstLine="105"/>
+        <w:t xml:space="preserve">We have conducted our user research with the help of Zoom application. Two separate interviews were organized with the presence of app users as mentioned above. All our group members joined the zoom </w:t>
+      </w:r>
+      <w:proofErr w:type="gramStart"/>
+      <w:r>
         <w:rPr>
           <w:rFonts w:asciiTheme="minorHAnsi" w:eastAsiaTheme="minorHAnsi" w:hAnsiTheme="minorHAnsi" w:cstheme="minorBidi"/>
           <w:color w:val="auto"/>
         </w:rPr>
-      </w:pPr>
+        <w:t>meeting</w:t>
+      </w:r>
+      <w:proofErr w:type="gramEnd"/>
       <w:r>
         <w:rPr>
           <w:rFonts w:asciiTheme="minorHAnsi" w:eastAsiaTheme="minorHAnsi" w:hAnsiTheme="minorHAnsi" w:cstheme="minorBidi"/>
           <w:color w:val="auto"/>
         </w:rPr>
-        <w:t xml:space="preserve">Both our interviewees had past experience using Cargills application so have organized our interview script aiming to evaluate their user experience. User interviews were conducted according to a prepared script which included both general and functional questions related to the user experience. Both user interviews were conducted according to the same script as given below. </w:t>
+        <w:t xml:space="preserve"> and two members questioned the users. As they questioned the users, other members took notes and observed the user behavior/expressions while answering the questions.</w:t>
+      </w:r>
+    </w:p>
+    <w:p>
+      <w:pPr>
+        <w:ind w:firstLine="105"/>
+        <w:rPr>
+          <w:rFonts w:asciiTheme="minorHAnsi" w:eastAsiaTheme="minorHAnsi" w:hAnsiTheme="minorHAnsi" w:cstheme="minorBidi"/>
+          <w:color w:val="auto"/>
+        </w:rPr>
+      </w:pPr>
+      <w:r>
+        <w:rPr>
+          <w:rFonts w:asciiTheme="minorHAnsi" w:eastAsiaTheme="minorHAnsi" w:hAnsiTheme="minorHAnsi" w:cstheme="minorBidi"/>
+          <w:color w:val="auto"/>
+        </w:rPr>
+        <w:t xml:space="preserve">Both our interviewees had </w:t>
+      </w:r>
+      <w:proofErr w:type="gramStart"/>
+      <w:r>
+        <w:rPr>
+          <w:rFonts w:asciiTheme="minorHAnsi" w:eastAsiaTheme="minorHAnsi" w:hAnsiTheme="minorHAnsi" w:cstheme="minorBidi"/>
+          <w:color w:val="auto"/>
+        </w:rPr>
+        <w:t>past experience</w:t>
+      </w:r>
+      <w:proofErr w:type="gramEnd"/>
+      <w:r>
+        <w:rPr>
+          <w:rFonts w:asciiTheme="minorHAnsi" w:eastAsiaTheme="minorHAnsi" w:hAnsiTheme="minorHAnsi" w:cstheme="minorBidi"/>
+          <w:color w:val="auto"/>
+        </w:rPr>
+        <w:t xml:space="preserve"> using Cargills application so have organized our interview script aiming to evaluate their user experience. User interviews were conducted according to a prepared script which included both general and functional questions related to the user experience. Both user interviews were conducted according to the same script as given below. </w:t>
       </w:r>
     </w:p>
     <w:p>
@@ -1289,12 +1364,21 @@
           <w:color w:val="auto"/>
         </w:rPr>
       </w:pPr>
+      <w:proofErr w:type="gramStart"/>
       <w:r>
         <w:rPr>
           <w:rFonts w:asciiTheme="minorHAnsi" w:eastAsiaTheme="minorHAnsi" w:hAnsiTheme="minorHAnsi" w:cstheme="minorBidi"/>
           <w:color w:val="auto"/>
         </w:rPr>
-        <w:t xml:space="preserve">First of all, I would like to know a bit about yourself, only if you are comfortable sharing with us? </w:t>
+        <w:t>First of all</w:t>
+      </w:r>
+      <w:proofErr w:type="gramEnd"/>
+      <w:r>
+        <w:rPr>
+          <w:rFonts w:asciiTheme="minorHAnsi" w:eastAsiaTheme="minorHAnsi" w:hAnsiTheme="minorHAnsi" w:cstheme="minorBidi"/>
+          <w:color w:val="auto"/>
+        </w:rPr>
+        <w:t xml:space="preserve">, I would like to know a bit about yourself, only if you are comfortable sharing with us? </w:t>
       </w:r>
     </w:p>
     <w:p>
@@ -1528,7 +1612,23 @@
           <w:rFonts w:asciiTheme="minorHAnsi" w:eastAsiaTheme="minorHAnsi" w:hAnsiTheme="minorHAnsi" w:cstheme="minorBidi"/>
           <w:color w:val="auto"/>
         </w:rPr>
-        <w:t>What alternative methods would you recommend to complete the delivery process of this application.</w:t>
+        <w:t xml:space="preserve">What alternative methods would you recommend </w:t>
+      </w:r>
+      <w:proofErr w:type="gramStart"/>
+      <w:r>
+        <w:rPr>
+          <w:rFonts w:asciiTheme="minorHAnsi" w:eastAsiaTheme="minorHAnsi" w:hAnsiTheme="minorHAnsi" w:cstheme="minorBidi"/>
+          <w:color w:val="auto"/>
+        </w:rPr>
+        <w:t>to complete</w:t>
+      </w:r>
+      <w:proofErr w:type="gramEnd"/>
+      <w:r>
+        <w:rPr>
+          <w:rFonts w:asciiTheme="minorHAnsi" w:eastAsiaTheme="minorHAnsi" w:hAnsiTheme="minorHAnsi" w:cstheme="minorBidi"/>
+          <w:color w:val="auto"/>
+        </w:rPr>
+        <w:t xml:space="preserve"> the delivery process of this application.</w:t>
       </w:r>
     </w:p>
     <w:p>
@@ -1570,7 +1670,23 @@
           <w:rFonts w:asciiTheme="minorHAnsi" w:eastAsiaTheme="minorHAnsi" w:hAnsiTheme="minorHAnsi" w:cstheme="minorBidi"/>
           <w:color w:val="auto"/>
         </w:rPr>
-        <w:t>Do you notice any potential problems regarding view cart or Add to cart process on this app? If so, what?</w:t>
+        <w:t xml:space="preserve">Do you notice any potential problems regarding view cart or </w:t>
+      </w:r>
+      <w:proofErr w:type="gramStart"/>
+      <w:r>
+        <w:rPr>
+          <w:rFonts w:asciiTheme="minorHAnsi" w:eastAsiaTheme="minorHAnsi" w:hAnsiTheme="minorHAnsi" w:cstheme="minorBidi"/>
+          <w:color w:val="auto"/>
+        </w:rPr>
+        <w:t>Add</w:t>
+      </w:r>
+      <w:proofErr w:type="gramEnd"/>
+      <w:r>
+        <w:rPr>
+          <w:rFonts w:asciiTheme="minorHAnsi" w:eastAsiaTheme="minorHAnsi" w:hAnsiTheme="minorHAnsi" w:cstheme="minorBidi"/>
+          <w:color w:val="auto"/>
+        </w:rPr>
+        <w:t xml:space="preserve"> to cart process on this app? If so, what?</w:t>
       </w:r>
     </w:p>
     <w:p>
@@ -1748,7 +1864,23 @@
           <w:rFonts w:asciiTheme="minorHAnsi" w:eastAsiaTheme="minorHAnsi" w:hAnsiTheme="minorHAnsi" w:cstheme="minorBidi"/>
           <w:color w:val="auto"/>
         </w:rPr>
-        <w:t xml:space="preserve">Thank you for your valuable contribution. It was really helpful. </w:t>
+        <w:t xml:space="preserve">Thank you for your valuable contribution. It was </w:t>
+      </w:r>
+      <w:proofErr w:type="gramStart"/>
+      <w:r>
+        <w:rPr>
+          <w:rFonts w:asciiTheme="minorHAnsi" w:eastAsiaTheme="minorHAnsi" w:hAnsiTheme="minorHAnsi" w:cstheme="minorBidi"/>
+          <w:color w:val="auto"/>
+        </w:rPr>
+        <w:t>really helpful</w:t>
+      </w:r>
+      <w:proofErr w:type="gramEnd"/>
+      <w:r>
+        <w:rPr>
+          <w:rFonts w:asciiTheme="minorHAnsi" w:eastAsiaTheme="minorHAnsi" w:hAnsiTheme="minorHAnsi" w:cstheme="minorBidi"/>
+          <w:color w:val="auto"/>
+        </w:rPr>
+        <w:t xml:space="preserve">. </w:t>
       </w:r>
     </w:p>
     <w:p>
@@ -3120,249 +3252,475 @@
     </w:p>
     <w:tbl>
       <w:tblPr>
-        <w:tblStyle w:val="TableGrid"/>
-        <w:tblW w:w="9379" w:type="dxa"/>
-        <w:tblInd w:w="137" w:type="dxa"/>
-        <w:tblCellMar>
-          <w:left w:w="10" w:type="dxa"/>
-          <w:right w:w="109" w:type="dxa"/>
-        </w:tblCellMar>
+        <w:tblStyle w:val="TableGrid0"/>
+        <w:tblW w:w="9512" w:type="dxa"/>
+        <w:tblInd w:w="-5" w:type="dxa"/>
         <w:tblLook w:val="04A0" w:firstRow="1" w:lastRow="0" w:firstColumn="1" w:lastColumn="0" w:noHBand="0" w:noVBand="1"/>
       </w:tblPr>
       <w:tblGrid>
-        <w:gridCol w:w="571"/>
-        <w:gridCol w:w="3005"/>
-        <w:gridCol w:w="2828"/>
-        <w:gridCol w:w="2975"/>
+        <w:gridCol w:w="480"/>
+        <w:gridCol w:w="3750"/>
+        <w:gridCol w:w="2960"/>
+        <w:gridCol w:w="2322"/>
       </w:tblGrid>
       <w:tr>
         <w:trPr>
-          <w:trHeight w:val="418"/>
+          <w:trHeight w:val="602"/>
         </w:trPr>
         <w:tc>
           <w:tcPr>
-            <w:tcW w:w="571" w:type="dxa"/>
-            <w:tcBorders>
-              <w:top w:val="single" w:sz="8" w:space="0" w:color="000000"/>
-              <w:left w:val="single" w:sz="8" w:space="0" w:color="000000"/>
-              <w:bottom w:val="single" w:sz="8" w:space="0" w:color="000000"/>
-              <w:right w:val="single" w:sz="8" w:space="0" w:color="000000"/>
-            </w:tcBorders>
+            <w:tcW w:w="480" w:type="dxa"/>
           </w:tcPr>
           <w:p>
             <w:pPr>
-              <w:ind w:left="118"/>
+              <w:rPr>
+                <w:b/>
+                <w:bCs/>
+              </w:rPr>
             </w:pPr>
             <w:r>
               <w:rPr>
-                <w:rFonts w:ascii="Arial" w:eastAsia="Arial" w:hAnsi="Arial" w:cs="Arial"/>
                 <w:b/>
-                <w:sz w:val="17"/>
-              </w:rPr>
-              <w:t xml:space="preserve">No. </w:t>
+                <w:bCs/>
+              </w:rPr>
+              <w:t>No</w:t>
             </w:r>
           </w:p>
         </w:tc>
         <w:tc>
           <w:tcPr>
-            <w:tcW w:w="3005" w:type="dxa"/>
-            <w:tcBorders>
-              <w:top w:val="single" w:sz="8" w:space="0" w:color="000000"/>
-              <w:left w:val="single" w:sz="8" w:space="0" w:color="000000"/>
-              <w:bottom w:val="single" w:sz="8" w:space="0" w:color="000000"/>
-              <w:right w:val="single" w:sz="8" w:space="0" w:color="000000"/>
-            </w:tcBorders>
+            <w:tcW w:w="3750" w:type="dxa"/>
           </w:tcPr>
           <w:p>
             <w:pPr>
-              <w:ind w:left="118"/>
+              <w:rPr>
+                <w:b/>
+                <w:bCs/>
+              </w:rPr>
             </w:pPr>
             <w:r>
               <w:rPr>
-                <w:rFonts w:ascii="Arial" w:eastAsia="Arial" w:hAnsi="Arial" w:cs="Arial"/>
                 <w:b/>
-                <w:sz w:val="17"/>
-              </w:rPr>
-              <w:t xml:space="preserve">Task Instruction </w:t>
+                <w:bCs/>
+              </w:rPr>
+              <w:t>Task Instruction</w:t>
             </w:r>
           </w:p>
         </w:tc>
         <w:tc>
           <w:tcPr>
-            <w:tcW w:w="2828" w:type="dxa"/>
-            <w:tcBorders>
-              <w:top w:val="single" w:sz="8" w:space="0" w:color="000000"/>
-              <w:left w:val="single" w:sz="8" w:space="0" w:color="000000"/>
-              <w:bottom w:val="single" w:sz="8" w:space="0" w:color="000000"/>
-              <w:right w:val="single" w:sz="8" w:space="0" w:color="000000"/>
-            </w:tcBorders>
+            <w:tcW w:w="2960" w:type="dxa"/>
           </w:tcPr>
           <w:p>
             <w:pPr>
-              <w:ind w:left="115"/>
+              <w:rPr>
+                <w:b/>
+                <w:bCs/>
+              </w:rPr>
             </w:pPr>
             <w:r>
               <w:rPr>
-                <w:rFonts w:ascii="Arial" w:eastAsia="Arial" w:hAnsi="Arial" w:cs="Arial"/>
                 <w:b/>
-                <w:sz w:val="17"/>
-              </w:rPr>
-              <w:t xml:space="preserve">Target </w:t>
+                <w:bCs/>
+              </w:rPr>
+              <w:t>Target</w:t>
             </w:r>
           </w:p>
         </w:tc>
         <w:tc>
           <w:tcPr>
-            <w:tcW w:w="2975" w:type="dxa"/>
-            <w:tcBorders>
-              <w:top w:val="single" w:sz="8" w:space="0" w:color="000000"/>
-              <w:left w:val="single" w:sz="8" w:space="0" w:color="000000"/>
-              <w:bottom w:val="single" w:sz="8" w:space="0" w:color="000000"/>
-              <w:right w:val="single" w:sz="8" w:space="0" w:color="000000"/>
-            </w:tcBorders>
+            <w:tcW w:w="2322" w:type="dxa"/>
           </w:tcPr>
           <w:p>
             <w:pPr>
-              <w:ind w:left="115"/>
+              <w:rPr>
+                <w:b/>
+                <w:bCs/>
+              </w:rPr>
             </w:pPr>
             <w:r>
               <w:rPr>
-                <w:rFonts w:ascii="Arial" w:eastAsia="Arial" w:hAnsi="Arial" w:cs="Arial"/>
                 <w:b/>
-                <w:sz w:val="17"/>
-              </w:rPr>
-              <w:t xml:space="preserve">Probes </w:t>
+                <w:bCs/>
+              </w:rPr>
+              <w:t>Probes</w:t>
             </w:r>
           </w:p>
         </w:tc>
       </w:tr>
       <w:tr>
         <w:trPr>
-          <w:trHeight w:val="6380"/>
+          <w:trHeight w:val="1358"/>
         </w:trPr>
         <w:tc>
           <w:tcPr>
-            <w:tcW w:w="571" w:type="dxa"/>
-            <w:tcBorders>
-              <w:top w:val="single" w:sz="8" w:space="0" w:color="000000"/>
-              <w:left w:val="single" w:sz="8" w:space="0" w:color="000000"/>
-              <w:bottom w:val="single" w:sz="8" w:space="0" w:color="000000"/>
-              <w:right w:val="single" w:sz="8" w:space="0" w:color="000000"/>
-            </w:tcBorders>
+            <w:tcW w:w="480" w:type="dxa"/>
           </w:tcPr>
           <w:p>
             <w:r>
-              <w:rPr>
-                <w:rFonts w:ascii="Times New Roman" w:eastAsia="Times New Roman" w:hAnsi="Times New Roman" w:cs="Times New Roman"/>
-                <w:sz w:val="20"/>
-              </w:rPr>
-              <w:t xml:space="preserve"> </w:t>
+              <w:t>1</w:t>
             </w:r>
           </w:p>
         </w:tc>
         <w:tc>
           <w:tcPr>
-            <w:tcW w:w="3005" w:type="dxa"/>
-            <w:tcBorders>
-              <w:top w:val="single" w:sz="8" w:space="0" w:color="000000"/>
-              <w:left w:val="single" w:sz="8" w:space="0" w:color="000000"/>
-              <w:bottom w:val="single" w:sz="8" w:space="0" w:color="000000"/>
-              <w:right w:val="single" w:sz="8" w:space="0" w:color="000000"/>
-            </w:tcBorders>
+            <w:tcW w:w="3750" w:type="dxa"/>
           </w:tcPr>
           <w:p>
-            <w:pPr>
-              <w:ind w:left="118"/>
-            </w:pPr>
-            <w:r>
-              <w:rPr>
-                <w:rFonts w:ascii="Arial" w:eastAsia="Arial" w:hAnsi="Arial" w:cs="Arial"/>
-                <w:i/>
-                <w:sz w:val="21"/>
-              </w:rPr>
-              <w:t xml:space="preserve">&lt;&lt;for Mobile app testing&gt;&gt; </w:t>
+            <w:r>
+              <w:t>Try to sign up a new account with invalid email address. If you are already logged in to your account, you need to logout first to try this one.</w:t>
             </w:r>
           </w:p>
         </w:tc>
         <w:tc>
           <w:tcPr>
-            <w:tcW w:w="2828" w:type="dxa"/>
-            <w:tcBorders>
-              <w:top w:val="single" w:sz="8" w:space="0" w:color="000000"/>
-              <w:left w:val="single" w:sz="8" w:space="0" w:color="000000"/>
-              <w:bottom w:val="single" w:sz="8" w:space="0" w:color="000000"/>
-              <w:right w:val="single" w:sz="8" w:space="0" w:color="000000"/>
-            </w:tcBorders>
+            <w:tcW w:w="2960" w:type="dxa"/>
           </w:tcPr>
           <w:p>
             <w:r>
-              <w:rPr>
-                <w:rFonts w:ascii="Times New Roman" w:eastAsia="Times New Roman" w:hAnsi="Times New Roman" w:cs="Times New Roman"/>
-                <w:sz w:val="20"/>
-              </w:rPr>
-              <w:t xml:space="preserve"> </w:t>
+              <w:t>To check whether user notices, there is not any email validation message pop up.</w:t>
             </w:r>
           </w:p>
         </w:tc>
         <w:tc>
           <w:tcPr>
-            <w:tcW w:w="2975" w:type="dxa"/>
-            <w:tcBorders>
-              <w:top w:val="single" w:sz="8" w:space="0" w:color="000000"/>
-              <w:left w:val="single" w:sz="8" w:space="0" w:color="000000"/>
-              <w:bottom w:val="single" w:sz="8" w:space="0" w:color="000000"/>
-              <w:right w:val="single" w:sz="8" w:space="0" w:color="000000"/>
-            </w:tcBorders>
+            <w:tcW w:w="2322" w:type="dxa"/>
           </w:tcPr>
           <w:p>
             <w:r>
-              <w:rPr>
-                <w:rFonts w:ascii="Times New Roman" w:eastAsia="Times New Roman" w:hAnsi="Times New Roman" w:cs="Times New Roman"/>
-                <w:sz w:val="20"/>
-              </w:rPr>
-              <w:t xml:space="preserve"> </w:t>
-            </w:r>
-          </w:p>
+              <w:t>The user couldn’t signup to the system. But he expected validation message.</w:t>
+            </w:r>
+          </w:p>
+        </w:tc>
+      </w:tr>
+      <w:tr>
+        <w:trPr>
+          <w:trHeight w:val="1358"/>
+        </w:trPr>
+        <w:tc>
+          <w:tcPr>
+            <w:tcW w:w="480" w:type="dxa"/>
+          </w:tcPr>
+          <w:p>
+            <w:r>
+              <w:t>2</w:t>
+            </w:r>
+          </w:p>
+          <w:p/>
+        </w:tc>
+        <w:tc>
+          <w:tcPr>
+            <w:tcW w:w="3750" w:type="dxa"/>
+          </w:tcPr>
+          <w:p>
+            <w:r>
+              <w:t>Try to sign up a new account with password which character length is below 3. If you are already logged in to your account, you need to logout first to try this one.</w:t>
+            </w:r>
+          </w:p>
+        </w:tc>
+        <w:tc>
+          <w:tcPr>
+            <w:tcW w:w="2960" w:type="dxa"/>
+          </w:tcPr>
+          <w:p>
+            <w:r>
+              <w:t>To check whether user notices, there is not any password validation message pop up.</w:t>
+            </w:r>
+          </w:p>
+        </w:tc>
+        <w:tc>
+          <w:tcPr>
+            <w:tcW w:w="2322" w:type="dxa"/>
+          </w:tcPr>
+          <w:p>
+            <w:r>
+              <w:t>The user signup to the system successfully.</w:t>
+            </w:r>
+          </w:p>
+        </w:tc>
+      </w:tr>
+      <w:tr>
+        <w:trPr>
+          <w:trHeight w:val="1358"/>
+        </w:trPr>
+        <w:tc>
+          <w:tcPr>
+            <w:tcW w:w="480" w:type="dxa"/>
+          </w:tcPr>
+          <w:p>
+            <w:r>
+              <w:t>3</w:t>
+            </w:r>
+          </w:p>
+        </w:tc>
+        <w:tc>
+          <w:tcPr>
+            <w:tcW w:w="3750" w:type="dxa"/>
+          </w:tcPr>
+          <w:p>
+            <w:r>
+              <w:t xml:space="preserve">Now assume, you have been forgotten your password and you need to reset password. So please follow the steps according to UI. </w:t>
+            </w:r>
+          </w:p>
+        </w:tc>
+        <w:tc>
+          <w:tcPr>
+            <w:tcW w:w="2960" w:type="dxa"/>
+          </w:tcPr>
+          <w:p>
+            <w:r>
+              <w:t xml:space="preserve">To check whether user notices, it would take a long time to receive verification code. </w:t>
+            </w:r>
+          </w:p>
+        </w:tc>
+        <w:tc>
+          <w:tcPr>
+            <w:tcW w:w="2322" w:type="dxa"/>
+          </w:tcPr>
+          <w:p>
+            <w:r>
+              <w:t>The user was waiting long time to receive verification code</w:t>
+            </w:r>
+          </w:p>
+        </w:tc>
+      </w:tr>
+      <w:tr>
+        <w:trPr>
+          <w:trHeight w:val="1358"/>
+        </w:trPr>
+        <w:tc>
+          <w:tcPr>
+            <w:tcW w:w="480" w:type="dxa"/>
+          </w:tcPr>
+          <w:p>
+            <w:r>
+              <w:t>4</w:t>
+            </w:r>
+          </w:p>
+        </w:tc>
+        <w:tc>
+          <w:tcPr>
+            <w:tcW w:w="3750" w:type="dxa"/>
+          </w:tcPr>
+          <w:p>
+            <w:r>
+              <w:t xml:space="preserve">Try to type product related keyword on the search bar and search items. </w:t>
+            </w:r>
+          </w:p>
+        </w:tc>
+        <w:tc>
+          <w:tcPr>
+            <w:tcW w:w="2960" w:type="dxa"/>
+          </w:tcPr>
+          <w:p>
+            <w:r>
+              <w:t>To check whether user notices, taking sometimes to display searched items.</w:t>
+            </w:r>
+          </w:p>
+        </w:tc>
+        <w:tc>
+          <w:tcPr>
+            <w:tcW w:w="2322" w:type="dxa"/>
+          </w:tcPr>
+          <w:p>
+            <w:r>
+              <w:t>The user was waiting sometimes to get the searched items.</w:t>
+            </w:r>
+          </w:p>
+        </w:tc>
+      </w:tr>
+      <w:tr>
+        <w:trPr>
+          <w:trHeight w:val="1358"/>
+        </w:trPr>
+        <w:tc>
+          <w:tcPr>
+            <w:tcW w:w="480" w:type="dxa"/>
+          </w:tcPr>
+          <w:p>
+            <w:r>
+              <w:t>5</w:t>
+            </w:r>
+          </w:p>
+        </w:tc>
+        <w:tc>
+          <w:tcPr>
+            <w:tcW w:w="3750" w:type="dxa"/>
+          </w:tcPr>
+          <w:p>
+            <w:r>
+              <w:t>If you are not logged in to your account, please log in. Then select few items on the search list and add them into the cart.</w:t>
+            </w:r>
+          </w:p>
+        </w:tc>
+        <w:tc>
+          <w:tcPr>
+            <w:tcW w:w="2960" w:type="dxa"/>
+          </w:tcPr>
+          <w:p>
+            <w:r>
+              <w:t>To check whether user notices, there is not any confirmation alert displayed.</w:t>
+            </w:r>
+          </w:p>
+        </w:tc>
+        <w:tc>
+          <w:tcPr>
+            <w:tcW w:w="2322" w:type="dxa"/>
+          </w:tcPr>
+          <w:p>
+            <w:r>
+              <w:t>The user completed the task successfully. But the user double clicks the add to cart button for check whether item was already added or not.</w:t>
+            </w:r>
+          </w:p>
+        </w:tc>
+      </w:tr>
+      <w:tr>
+        <w:trPr>
+          <w:trHeight w:val="1358"/>
+        </w:trPr>
+        <w:tc>
+          <w:tcPr>
+            <w:tcW w:w="480" w:type="dxa"/>
+          </w:tcPr>
+          <w:p>
+            <w:r>
+              <w:t>6</w:t>
+            </w:r>
+          </w:p>
+        </w:tc>
+        <w:tc>
+          <w:tcPr>
+            <w:tcW w:w="3750" w:type="dxa"/>
+          </w:tcPr>
+          <w:p>
+            <w:r>
+              <w:t xml:space="preserve">If you are not logged in to your account, please log in. Then add some items into the cart. After that explore the cart items and remove some item from the cart.  </w:t>
+            </w:r>
+          </w:p>
+        </w:tc>
+        <w:tc>
+          <w:tcPr>
+            <w:tcW w:w="2960" w:type="dxa"/>
+          </w:tcPr>
+          <w:p>
+            <w:r>
+              <w:t>To check whether user notices, there is not any button to remove specific cart item.</w:t>
+            </w:r>
+          </w:p>
+        </w:tc>
+        <w:tc>
+          <w:tcPr>
+            <w:tcW w:w="2322" w:type="dxa"/>
+          </w:tcPr>
+          <w:p>
+            <w:r>
+              <w:t>The user was confused to do that task. He was unable to remove item immediately.</w:t>
+            </w:r>
+          </w:p>
+        </w:tc>
+      </w:tr>
+      <w:tr>
+        <w:trPr>
+          <w:trHeight w:val="1358"/>
+        </w:trPr>
+        <w:tc>
+          <w:tcPr>
+            <w:tcW w:w="480" w:type="dxa"/>
+          </w:tcPr>
+          <w:p>
+            <w:r>
+              <w:t>7</w:t>
+            </w:r>
+          </w:p>
+        </w:tc>
+        <w:tc>
+          <w:tcPr>
+            <w:tcW w:w="3750" w:type="dxa"/>
+          </w:tcPr>
+          <w:p>
+            <w:r>
+              <w:t>If you are not logged in to your account, please log in. Then add some items to the cart. And after select the specific item from the cart, Checkout the selected items.</w:t>
+            </w:r>
+          </w:p>
+        </w:tc>
+        <w:tc>
+          <w:tcPr>
+            <w:tcW w:w="2960" w:type="dxa"/>
+          </w:tcPr>
+          <w:p>
+            <w:r>
+              <w:t>To check whether total amount of the checkout items clearly visible for the user.</w:t>
+            </w:r>
+          </w:p>
+        </w:tc>
+        <w:tc>
+          <w:tcPr>
+            <w:tcW w:w="2322" w:type="dxa"/>
+          </w:tcPr>
+          <w:p>
+            <w:r>
+              <w:t>The user completed the task without any confusion.</w:t>
+            </w:r>
+          </w:p>
+        </w:tc>
+      </w:tr>
+      <w:tr>
+        <w:trPr>
+          <w:trHeight w:val="1358"/>
+        </w:trPr>
+        <w:tc>
+          <w:tcPr>
+            <w:tcW w:w="480" w:type="dxa"/>
+          </w:tcPr>
+          <w:p>
+            <w:r>
+              <w:t>8</w:t>
+            </w:r>
+          </w:p>
+        </w:tc>
+        <w:tc>
+          <w:tcPr>
+            <w:tcW w:w="3750" w:type="dxa"/>
+          </w:tcPr>
+          <w:p>
+            <w:r>
+              <w:t xml:space="preserve">If you are not logged in to your account, please log in. Then select a product on the product list. And after select card payment as the payment method. Then fill the form of the card details. </w:t>
+            </w:r>
+          </w:p>
+        </w:tc>
+        <w:tc>
+          <w:tcPr>
+            <w:tcW w:w="2960" w:type="dxa"/>
+          </w:tcPr>
+          <w:p>
+            <w:r>
+              <w:t>To check whether user notices, there is not any validation message for separated input field.</w:t>
+            </w:r>
+          </w:p>
+        </w:tc>
+        <w:tc>
+          <w:tcPr>
+            <w:tcW w:w="2322" w:type="dxa"/>
+          </w:tcPr>
+          <w:p>
+            <w:r>
+              <w:t>The user completed the task successfully, but he was confused to find which input fields are incorrect.</w:t>
+            </w:r>
+          </w:p>
+          <w:p/>
         </w:tc>
       </w:tr>
     </w:tbl>
+    <w:p/>
     <w:p>
       <w:pPr>
         <w:pStyle w:val="Heading2"/>
         <w:ind w:left="115"/>
-      </w:pPr>
-    </w:p>
-    <w:p/>
-    <w:p/>
-    <w:p/>
-    <w:p/>
-    <w:p>
-      <w:pPr>
-        <w:pStyle w:val="Heading2"/>
-        <w:ind w:left="115"/>
-      </w:pPr>
-    </w:p>
-    <w:p/>
-    <w:p>
-      <w:pPr>
-        <w:pStyle w:val="Heading2"/>
-        <w:ind w:left="115"/>
-      </w:pPr>
-    </w:p>
-    <w:p/>
-    <w:p/>
-    <w:p/>
-    <w:p/>
-    <w:p>
-      <w:pPr>
-        <w:pStyle w:val="Heading2"/>
-        <w:ind w:left="115"/>
         <w:rPr>
           <w:color w:val="000000"/>
         </w:rPr>
       </w:pPr>
       <w:r>
-        <w:lastRenderedPageBreak/>
         <w:t>Plan for Data analysis</w:t>
       </w:r>
       <w:r>
@@ -3549,16 +3907,8 @@
               <w:rPr>
                 <w:noProof/>
               </w:rPr>
-              <w:t xml:space="preserve">User 1 : </w:t>
-            </w:r>
-            <w:r>
-              <w:rPr>
-                <w:noProof/>
-              </w:rPr>
-              <w:t>Need a notification message when adding an item to cart</w:t>
-            </w:r>
-            <w:bookmarkStart w:id="0" w:name="_GoBack"/>
-            <w:bookmarkEnd w:id="0"/>
+              <w:t>User 1 : Need a notification message when adding an item to cart</w:t>
+            </w:r>
           </w:p>
           <w:p>
             <w:pPr>
@@ -5740,7 +6090,7 @@
 </file>
 
 <file path=word/endnotes.xml><?xml version="1.0" encoding="utf-8"?>
-<w:endnotes xmlns:wpc="http://schemas.microsoft.com/office/word/2010/wordprocessingCanvas" xmlns:cx="http://schemas.microsoft.com/office/drawing/2014/chartex" xmlns:mc="http://schemas.openxmlformats.org/markup-compatibility/2006" xmlns:o="urn:schemas-microsoft-com:office:office" xmlns:r="http://schemas.openxmlformats.org/officeDocument/2006/relationships" xmlns:m="http://schemas.openxmlformats.org/officeDocument/2006/math" xmlns:v="urn:schemas-microsoft-com:vml" xmlns:wp14="http://schemas.microsoft.com/office/word/2010/wordprocessingDrawing" xmlns:wp="http://schemas.openxmlformats.org/drawingml/2006/wordprocessingDrawing" xmlns:w10="urn:schemas-microsoft-com:office:word" xmlns:w="http://schemas.openxmlformats.org/wordprocessingml/2006/main" xmlns:w14="http://schemas.microsoft.com/office/word/2010/wordml" xmlns:w15="http://schemas.microsoft.com/office/word/2012/wordml" xmlns:w16se="http://schemas.microsoft.com/office/word/2015/wordml/symex" xmlns:wpg="http://schemas.microsoft.com/office/word/2010/wordprocessingGroup" xmlns:wpi="http://schemas.microsoft.com/office/word/2010/wordprocessingInk" xmlns:wne="http://schemas.microsoft.com/office/word/2006/wordml" xmlns:wps="http://schemas.microsoft.com/office/word/2010/wordprocessingShape" mc:Ignorable="w14 w15 w16se wp14">
+<w:endnotes xmlns:wpc="http://schemas.microsoft.com/office/word/2010/wordprocessingCanvas" xmlns:cx="http://schemas.microsoft.com/office/drawing/2014/chartex" xmlns:cx1="http://schemas.microsoft.com/office/drawing/2015/9/8/chartex" xmlns:cx2="http://schemas.microsoft.com/office/drawing/2015/10/21/chartex" xmlns:cx3="http://schemas.microsoft.com/office/drawing/2016/5/9/chartex" xmlns:cx4="http://schemas.microsoft.com/office/drawing/2016/5/10/chartex" xmlns:cx5="http://schemas.microsoft.com/office/drawing/2016/5/11/chartex" xmlns:cx6="http://schemas.microsoft.com/office/drawing/2016/5/12/chartex" xmlns:cx7="http://schemas.microsoft.com/office/drawing/2016/5/13/chartex" xmlns:cx8="http://schemas.microsoft.com/office/drawing/2016/5/14/chartex" xmlns:mc="http://schemas.openxmlformats.org/markup-compatibility/2006" xmlns:aink="http://schemas.microsoft.com/office/drawing/2016/ink" xmlns:am3d="http://schemas.microsoft.com/office/drawing/2017/model3d" xmlns:o="urn:schemas-microsoft-com:office:office" xmlns:r="http://schemas.openxmlformats.org/officeDocument/2006/relationships" xmlns:m="http://schemas.openxmlformats.org/officeDocument/2006/math" xmlns:v="urn:schemas-microsoft-com:vml" xmlns:wp14="http://schemas.microsoft.com/office/word/2010/wordprocessingDrawing" xmlns:wp="http://schemas.openxmlformats.org/drawingml/2006/wordprocessingDrawing" xmlns:w10="urn:schemas-microsoft-com:office:word" xmlns:w="http://schemas.openxmlformats.org/wordprocessingml/2006/main" xmlns:w14="http://schemas.microsoft.com/office/word/2010/wordml" xmlns:w15="http://schemas.microsoft.com/office/word/2012/wordml" xmlns:w16cex="http://schemas.microsoft.com/office/word/2018/wordml/cex" xmlns:w16cid="http://schemas.microsoft.com/office/word/2016/wordml/cid" xmlns:w16="http://schemas.microsoft.com/office/word/2018/wordml" xmlns:w16sdtdh="http://schemas.microsoft.com/office/word/2020/wordml/sdtdatahash" xmlns:w16se="http://schemas.microsoft.com/office/word/2015/wordml/symex" xmlns:wpg="http://schemas.microsoft.com/office/word/2010/wordprocessingGroup" xmlns:wpi="http://schemas.microsoft.com/office/word/2010/wordprocessingInk" xmlns:wne="http://schemas.microsoft.com/office/word/2006/wordml" xmlns:wps="http://schemas.microsoft.com/office/word/2010/wordprocessingShape" mc:Ignorable="w14 w15 w16se w16cid w16 w16cex w16sdtdh wp14">
   <w:endnote w:type="separator" w:id="-1">
     <w:p>
       <w:pPr>
@@ -5765,7 +6115,7 @@
 </file>
 
 <file path=word/footer1.xml><?xml version="1.0" encoding="utf-8"?>
-<w:ftr xmlns:wpc="http://schemas.microsoft.com/office/word/2010/wordprocessingCanvas" xmlns:cx="http://schemas.microsoft.com/office/drawing/2014/chartex" xmlns:mc="http://schemas.openxmlformats.org/markup-compatibility/2006" xmlns:o="urn:schemas-microsoft-com:office:office" xmlns:r="http://schemas.openxmlformats.org/officeDocument/2006/relationships" xmlns:m="http://schemas.openxmlformats.org/officeDocument/2006/math" xmlns:v="urn:schemas-microsoft-com:vml" xmlns:wp14="http://schemas.microsoft.com/office/word/2010/wordprocessingDrawing" xmlns:wp="http://schemas.openxmlformats.org/drawingml/2006/wordprocessingDrawing" xmlns:w10="urn:schemas-microsoft-com:office:word" xmlns:w="http://schemas.openxmlformats.org/wordprocessingml/2006/main" xmlns:w14="http://schemas.microsoft.com/office/word/2010/wordml" xmlns:w15="http://schemas.microsoft.com/office/word/2012/wordml" xmlns:w16se="http://schemas.microsoft.com/office/word/2015/wordml/symex" xmlns:wpg="http://schemas.microsoft.com/office/word/2010/wordprocessingGroup" xmlns:wpi="http://schemas.microsoft.com/office/word/2010/wordprocessingInk" xmlns:wne="http://schemas.microsoft.com/office/word/2006/wordml" xmlns:wps="http://schemas.microsoft.com/office/word/2010/wordprocessingShape" mc:Ignorable="w14 w15 w16se wp14">
+<w:ftr xmlns:wpc="http://schemas.microsoft.com/office/word/2010/wordprocessingCanvas" xmlns:cx="http://schemas.microsoft.com/office/drawing/2014/chartex" xmlns:cx1="http://schemas.microsoft.com/office/drawing/2015/9/8/chartex" xmlns:cx2="http://schemas.microsoft.com/office/drawing/2015/10/21/chartex" xmlns:cx3="http://schemas.microsoft.com/office/drawing/2016/5/9/chartex" xmlns:cx4="http://schemas.microsoft.com/office/drawing/2016/5/10/chartex" xmlns:cx5="http://schemas.microsoft.com/office/drawing/2016/5/11/chartex" xmlns:cx6="http://schemas.microsoft.com/office/drawing/2016/5/12/chartex" xmlns:cx7="http://schemas.microsoft.com/office/drawing/2016/5/13/chartex" xmlns:cx8="http://schemas.microsoft.com/office/drawing/2016/5/14/chartex" xmlns:mc="http://schemas.openxmlformats.org/markup-compatibility/2006" xmlns:aink="http://schemas.microsoft.com/office/drawing/2016/ink" xmlns:am3d="http://schemas.microsoft.com/office/drawing/2017/model3d" xmlns:o="urn:schemas-microsoft-com:office:office" xmlns:r="http://schemas.openxmlformats.org/officeDocument/2006/relationships" xmlns:m="http://schemas.openxmlformats.org/officeDocument/2006/math" xmlns:v="urn:schemas-microsoft-com:vml" xmlns:wp14="http://schemas.microsoft.com/office/word/2010/wordprocessingDrawing" xmlns:wp="http://schemas.openxmlformats.org/drawingml/2006/wordprocessingDrawing" xmlns:w10="urn:schemas-microsoft-com:office:word" xmlns:w="http://schemas.openxmlformats.org/wordprocessingml/2006/main" xmlns:w14="http://schemas.microsoft.com/office/word/2010/wordml" xmlns:w15="http://schemas.microsoft.com/office/word/2012/wordml" xmlns:w16cex="http://schemas.microsoft.com/office/word/2018/wordml/cex" xmlns:w16cid="http://schemas.microsoft.com/office/word/2016/wordml/cid" xmlns:w16="http://schemas.microsoft.com/office/word/2018/wordml" xmlns:w16sdtdh="http://schemas.microsoft.com/office/word/2020/wordml/sdtdatahash" xmlns:w16se="http://schemas.microsoft.com/office/word/2015/wordml/symex" xmlns:wpg="http://schemas.microsoft.com/office/word/2010/wordprocessingGroup" xmlns:wpi="http://schemas.microsoft.com/office/word/2010/wordprocessingInk" xmlns:wne="http://schemas.microsoft.com/office/word/2006/wordml" xmlns:wps="http://schemas.microsoft.com/office/word/2010/wordprocessingShape" mc:Ignorable="w14 w15 w16se w16cid w16 w16cex w16sdtdh wp14">
   <w:p>
     <w:pPr>
       <w:tabs>
@@ -5840,7 +6190,7 @@
 </file>
 
 <file path=word/footer2.xml><?xml version="1.0" encoding="utf-8"?>
-<w:ftr xmlns:wpc="http://schemas.microsoft.com/office/word/2010/wordprocessingCanvas" xmlns:cx="http://schemas.microsoft.com/office/drawing/2014/chartex" xmlns:mc="http://schemas.openxmlformats.org/markup-compatibility/2006" xmlns:o="urn:schemas-microsoft-com:office:office" xmlns:r="http://schemas.openxmlformats.org/officeDocument/2006/relationships" xmlns:m="http://schemas.openxmlformats.org/officeDocument/2006/math" xmlns:v="urn:schemas-microsoft-com:vml" xmlns:wp14="http://schemas.microsoft.com/office/word/2010/wordprocessingDrawing" xmlns:wp="http://schemas.openxmlformats.org/drawingml/2006/wordprocessingDrawing" xmlns:w10="urn:schemas-microsoft-com:office:word" xmlns:w="http://schemas.openxmlformats.org/wordprocessingml/2006/main" xmlns:w14="http://schemas.microsoft.com/office/word/2010/wordml" xmlns:w15="http://schemas.microsoft.com/office/word/2012/wordml" xmlns:w16se="http://schemas.microsoft.com/office/word/2015/wordml/symex" xmlns:wpg="http://schemas.microsoft.com/office/word/2010/wordprocessingGroup" xmlns:wpi="http://schemas.microsoft.com/office/word/2010/wordprocessingInk" xmlns:wne="http://schemas.microsoft.com/office/word/2006/wordml" xmlns:wps="http://schemas.microsoft.com/office/word/2010/wordprocessingShape" mc:Ignorable="w14 w15 w16se wp14">
+<w:ftr xmlns:wpc="http://schemas.microsoft.com/office/word/2010/wordprocessingCanvas" xmlns:cx="http://schemas.microsoft.com/office/drawing/2014/chartex" xmlns:cx1="http://schemas.microsoft.com/office/drawing/2015/9/8/chartex" xmlns:cx2="http://schemas.microsoft.com/office/drawing/2015/10/21/chartex" xmlns:cx3="http://schemas.microsoft.com/office/drawing/2016/5/9/chartex" xmlns:cx4="http://schemas.microsoft.com/office/drawing/2016/5/10/chartex" xmlns:cx5="http://schemas.microsoft.com/office/drawing/2016/5/11/chartex" xmlns:cx6="http://schemas.microsoft.com/office/drawing/2016/5/12/chartex" xmlns:cx7="http://schemas.microsoft.com/office/drawing/2016/5/13/chartex" xmlns:cx8="http://schemas.microsoft.com/office/drawing/2016/5/14/chartex" xmlns:mc="http://schemas.openxmlformats.org/markup-compatibility/2006" xmlns:aink="http://schemas.microsoft.com/office/drawing/2016/ink" xmlns:am3d="http://schemas.microsoft.com/office/drawing/2017/model3d" xmlns:o="urn:schemas-microsoft-com:office:office" xmlns:r="http://schemas.openxmlformats.org/officeDocument/2006/relationships" xmlns:m="http://schemas.openxmlformats.org/officeDocument/2006/math" xmlns:v="urn:schemas-microsoft-com:vml" xmlns:wp14="http://schemas.microsoft.com/office/word/2010/wordprocessingDrawing" xmlns:wp="http://schemas.openxmlformats.org/drawingml/2006/wordprocessingDrawing" xmlns:w10="urn:schemas-microsoft-com:office:word" xmlns:w="http://schemas.openxmlformats.org/wordprocessingml/2006/main" xmlns:w14="http://schemas.microsoft.com/office/word/2010/wordml" xmlns:w15="http://schemas.microsoft.com/office/word/2012/wordml" xmlns:w16cex="http://schemas.microsoft.com/office/word/2018/wordml/cex" xmlns:w16cid="http://schemas.microsoft.com/office/word/2016/wordml/cid" xmlns:w16="http://schemas.microsoft.com/office/word/2018/wordml" xmlns:w16sdtdh="http://schemas.microsoft.com/office/word/2020/wordml/sdtdatahash" xmlns:w16se="http://schemas.microsoft.com/office/word/2015/wordml/symex" xmlns:wpg="http://schemas.microsoft.com/office/word/2010/wordprocessingGroup" xmlns:wpi="http://schemas.microsoft.com/office/word/2010/wordprocessingInk" xmlns:wne="http://schemas.microsoft.com/office/word/2006/wordml" xmlns:wps="http://schemas.microsoft.com/office/word/2010/wordprocessingShape" mc:Ignorable="w14 w15 w16se w16cid w16 w16cex w16sdtdh wp14">
   <w:p>
     <w:pPr>
       <w:tabs>
@@ -5916,7 +6266,7 @@
 </file>
 
 <file path=word/footer3.xml><?xml version="1.0" encoding="utf-8"?>
-<w:ftr xmlns:wpc="http://schemas.microsoft.com/office/word/2010/wordprocessingCanvas" xmlns:cx="http://schemas.microsoft.com/office/drawing/2014/chartex" xmlns:mc="http://schemas.openxmlformats.org/markup-compatibility/2006" xmlns:o="urn:schemas-microsoft-com:office:office" xmlns:r="http://schemas.openxmlformats.org/officeDocument/2006/relationships" xmlns:m="http://schemas.openxmlformats.org/officeDocument/2006/math" xmlns:v="urn:schemas-microsoft-com:vml" xmlns:wp14="http://schemas.microsoft.com/office/word/2010/wordprocessingDrawing" xmlns:wp="http://schemas.openxmlformats.org/drawingml/2006/wordprocessingDrawing" xmlns:w10="urn:schemas-microsoft-com:office:word" xmlns:w="http://schemas.openxmlformats.org/wordprocessingml/2006/main" xmlns:w14="http://schemas.microsoft.com/office/word/2010/wordml" xmlns:w15="http://schemas.microsoft.com/office/word/2012/wordml" xmlns:w16se="http://schemas.microsoft.com/office/word/2015/wordml/symex" xmlns:wpg="http://schemas.microsoft.com/office/word/2010/wordprocessingGroup" xmlns:wpi="http://schemas.microsoft.com/office/word/2010/wordprocessingInk" xmlns:wne="http://schemas.microsoft.com/office/word/2006/wordml" xmlns:wps="http://schemas.microsoft.com/office/word/2010/wordprocessingShape" mc:Ignorable="w14 w15 w16se wp14">
+<w:ftr xmlns:wpc="http://schemas.microsoft.com/office/word/2010/wordprocessingCanvas" xmlns:cx="http://schemas.microsoft.com/office/drawing/2014/chartex" xmlns:cx1="http://schemas.microsoft.com/office/drawing/2015/9/8/chartex" xmlns:cx2="http://schemas.microsoft.com/office/drawing/2015/10/21/chartex" xmlns:cx3="http://schemas.microsoft.com/office/drawing/2016/5/9/chartex" xmlns:cx4="http://schemas.microsoft.com/office/drawing/2016/5/10/chartex" xmlns:cx5="http://schemas.microsoft.com/office/drawing/2016/5/11/chartex" xmlns:cx6="http://schemas.microsoft.com/office/drawing/2016/5/12/chartex" xmlns:cx7="http://schemas.microsoft.com/office/drawing/2016/5/13/chartex" xmlns:cx8="http://schemas.microsoft.com/office/drawing/2016/5/14/chartex" xmlns:mc="http://schemas.openxmlformats.org/markup-compatibility/2006" xmlns:aink="http://schemas.microsoft.com/office/drawing/2016/ink" xmlns:am3d="http://schemas.microsoft.com/office/drawing/2017/model3d" xmlns:o="urn:schemas-microsoft-com:office:office" xmlns:r="http://schemas.openxmlformats.org/officeDocument/2006/relationships" xmlns:m="http://schemas.openxmlformats.org/officeDocument/2006/math" xmlns:v="urn:schemas-microsoft-com:vml" xmlns:wp14="http://schemas.microsoft.com/office/word/2010/wordprocessingDrawing" xmlns:wp="http://schemas.openxmlformats.org/drawingml/2006/wordprocessingDrawing" xmlns:w10="urn:schemas-microsoft-com:office:word" xmlns:w="http://schemas.openxmlformats.org/wordprocessingml/2006/main" xmlns:w14="http://schemas.microsoft.com/office/word/2010/wordml" xmlns:w15="http://schemas.microsoft.com/office/word/2012/wordml" xmlns:w16cex="http://schemas.microsoft.com/office/word/2018/wordml/cex" xmlns:w16cid="http://schemas.microsoft.com/office/word/2016/wordml/cid" xmlns:w16="http://schemas.microsoft.com/office/word/2018/wordml" xmlns:w16sdtdh="http://schemas.microsoft.com/office/word/2020/wordml/sdtdatahash" xmlns:w16se="http://schemas.microsoft.com/office/word/2015/wordml/symex" xmlns:wpg="http://schemas.microsoft.com/office/word/2010/wordprocessingGroup" xmlns:wpi="http://schemas.microsoft.com/office/word/2010/wordprocessingInk" xmlns:wne="http://schemas.microsoft.com/office/word/2006/wordml" xmlns:wps="http://schemas.microsoft.com/office/word/2010/wordprocessingShape" mc:Ignorable="w14 w15 w16se w16cid w16 w16cex w16sdtdh wp14">
   <w:p>
     <w:pPr>
       <w:tabs>
@@ -5991,7 +6341,7 @@
 </file>
 
 <file path=word/footnotes.xml><?xml version="1.0" encoding="utf-8"?>
-<w:footnotes xmlns:wpc="http://schemas.microsoft.com/office/word/2010/wordprocessingCanvas" xmlns:cx="http://schemas.microsoft.com/office/drawing/2014/chartex" xmlns:mc="http://schemas.openxmlformats.org/markup-compatibility/2006" xmlns:o="urn:schemas-microsoft-com:office:office" xmlns:r="http://schemas.openxmlformats.org/officeDocument/2006/relationships" xmlns:m="http://schemas.openxmlformats.org/officeDocument/2006/math" xmlns:v="urn:schemas-microsoft-com:vml" xmlns:wp14="http://schemas.microsoft.com/office/word/2010/wordprocessingDrawing" xmlns:wp="http://schemas.openxmlformats.org/drawingml/2006/wordprocessingDrawing" xmlns:w10="urn:schemas-microsoft-com:office:word" xmlns:w="http://schemas.openxmlformats.org/wordprocessingml/2006/main" xmlns:w14="http://schemas.microsoft.com/office/word/2010/wordml" xmlns:w15="http://schemas.microsoft.com/office/word/2012/wordml" xmlns:w16se="http://schemas.microsoft.com/office/word/2015/wordml/symex" xmlns:wpg="http://schemas.microsoft.com/office/word/2010/wordprocessingGroup" xmlns:wpi="http://schemas.microsoft.com/office/word/2010/wordprocessingInk" xmlns:wne="http://schemas.microsoft.com/office/word/2006/wordml" xmlns:wps="http://schemas.microsoft.com/office/word/2010/wordprocessingShape" mc:Ignorable="w14 w15 w16se wp14">
+<w:footnotes xmlns:wpc="http://schemas.microsoft.com/office/word/2010/wordprocessingCanvas" xmlns:cx="http://schemas.microsoft.com/office/drawing/2014/chartex" xmlns:cx1="http://schemas.microsoft.com/office/drawing/2015/9/8/chartex" xmlns:cx2="http://schemas.microsoft.com/office/drawing/2015/10/21/chartex" xmlns:cx3="http://schemas.microsoft.com/office/drawing/2016/5/9/chartex" xmlns:cx4="http://schemas.microsoft.com/office/drawing/2016/5/10/chartex" xmlns:cx5="http://schemas.microsoft.com/office/drawing/2016/5/11/chartex" xmlns:cx6="http://schemas.microsoft.com/office/drawing/2016/5/12/chartex" xmlns:cx7="http://schemas.microsoft.com/office/drawing/2016/5/13/chartex" xmlns:cx8="http://schemas.microsoft.com/office/drawing/2016/5/14/chartex" xmlns:mc="http://schemas.openxmlformats.org/markup-compatibility/2006" xmlns:aink="http://schemas.microsoft.com/office/drawing/2016/ink" xmlns:am3d="http://schemas.microsoft.com/office/drawing/2017/model3d" xmlns:o="urn:schemas-microsoft-com:office:office" xmlns:r="http://schemas.openxmlformats.org/officeDocument/2006/relationships" xmlns:m="http://schemas.openxmlformats.org/officeDocument/2006/math" xmlns:v="urn:schemas-microsoft-com:vml" xmlns:wp14="http://schemas.microsoft.com/office/word/2010/wordprocessingDrawing" xmlns:wp="http://schemas.openxmlformats.org/drawingml/2006/wordprocessingDrawing" xmlns:w10="urn:schemas-microsoft-com:office:word" xmlns:w="http://schemas.openxmlformats.org/wordprocessingml/2006/main" xmlns:w14="http://schemas.microsoft.com/office/word/2010/wordml" xmlns:w15="http://schemas.microsoft.com/office/word/2012/wordml" xmlns:w16cex="http://schemas.microsoft.com/office/word/2018/wordml/cex" xmlns:w16cid="http://schemas.microsoft.com/office/word/2016/wordml/cid" xmlns:w16="http://schemas.microsoft.com/office/word/2018/wordml" xmlns:w16sdtdh="http://schemas.microsoft.com/office/word/2020/wordml/sdtdatahash" xmlns:w16se="http://schemas.microsoft.com/office/word/2015/wordml/symex" xmlns:wpg="http://schemas.microsoft.com/office/word/2010/wordprocessingGroup" xmlns:wpi="http://schemas.microsoft.com/office/word/2010/wordprocessingInk" xmlns:wne="http://schemas.microsoft.com/office/word/2006/wordml" xmlns:wps="http://schemas.microsoft.com/office/word/2010/wordprocessingShape" mc:Ignorable="w14 w15 w16se w16cid w16 w16cex w16sdtdh wp14">
   <w:footnote w:type="separator" w:id="-1">
     <w:p>
       <w:pPr>
@@ -6016,7 +6366,7 @@
 </file>
 
 <file path=word/numbering.xml><?xml version="1.0" encoding="utf-8"?>
-<w:numbering xmlns:wpc="http://schemas.microsoft.com/office/word/2010/wordprocessingCanvas" xmlns:cx="http://schemas.microsoft.com/office/drawing/2014/chartex" xmlns:mc="http://schemas.openxmlformats.org/markup-compatibility/2006" xmlns:o="urn:schemas-microsoft-com:office:office" xmlns:r="http://schemas.openxmlformats.org/officeDocument/2006/relationships" xmlns:m="http://schemas.openxmlformats.org/officeDocument/2006/math" xmlns:v="urn:schemas-microsoft-com:vml" xmlns:wp14="http://schemas.microsoft.com/office/word/2010/wordprocessingDrawing" xmlns:wp="http://schemas.openxmlformats.org/drawingml/2006/wordprocessingDrawing" xmlns:w10="urn:schemas-microsoft-com:office:word" xmlns:w="http://schemas.openxmlformats.org/wordprocessingml/2006/main" xmlns:w14="http://schemas.microsoft.com/office/word/2010/wordml" xmlns:w15="http://schemas.microsoft.com/office/word/2012/wordml" xmlns:w16se="http://schemas.microsoft.com/office/word/2015/wordml/symex" xmlns:wpg="http://schemas.microsoft.com/office/word/2010/wordprocessingGroup" xmlns:wpi="http://schemas.microsoft.com/office/word/2010/wordprocessingInk" xmlns:wne="http://schemas.microsoft.com/office/word/2006/wordml" xmlns:wps="http://schemas.microsoft.com/office/word/2010/wordprocessingShape" mc:Ignorable="w14 w15 w16se wp14">
+<w:numbering xmlns:wpc="http://schemas.microsoft.com/office/word/2010/wordprocessingCanvas" xmlns:cx="http://schemas.microsoft.com/office/drawing/2014/chartex" xmlns:cx1="http://schemas.microsoft.com/office/drawing/2015/9/8/chartex" xmlns:cx2="http://schemas.microsoft.com/office/drawing/2015/10/21/chartex" xmlns:cx3="http://schemas.microsoft.com/office/drawing/2016/5/9/chartex" xmlns:cx4="http://schemas.microsoft.com/office/drawing/2016/5/10/chartex" xmlns:cx5="http://schemas.microsoft.com/office/drawing/2016/5/11/chartex" xmlns:cx6="http://schemas.microsoft.com/office/drawing/2016/5/12/chartex" xmlns:cx7="http://schemas.microsoft.com/office/drawing/2016/5/13/chartex" xmlns:cx8="http://schemas.microsoft.com/office/drawing/2016/5/14/chartex" xmlns:mc="http://schemas.openxmlformats.org/markup-compatibility/2006" xmlns:aink="http://schemas.microsoft.com/office/drawing/2016/ink" xmlns:am3d="http://schemas.microsoft.com/office/drawing/2017/model3d" xmlns:o="urn:schemas-microsoft-com:office:office" xmlns:r="http://schemas.openxmlformats.org/officeDocument/2006/relationships" xmlns:m="http://schemas.openxmlformats.org/officeDocument/2006/math" xmlns:v="urn:schemas-microsoft-com:vml" xmlns:wp14="http://schemas.microsoft.com/office/word/2010/wordprocessingDrawing" xmlns:wp="http://schemas.openxmlformats.org/drawingml/2006/wordprocessingDrawing" xmlns:w10="urn:schemas-microsoft-com:office:word" xmlns:w="http://schemas.openxmlformats.org/wordprocessingml/2006/main" xmlns:w14="http://schemas.microsoft.com/office/word/2010/wordml" xmlns:w15="http://schemas.microsoft.com/office/word/2012/wordml" xmlns:w16cex="http://schemas.microsoft.com/office/word/2018/wordml/cex" xmlns:w16cid="http://schemas.microsoft.com/office/word/2016/wordml/cid" xmlns:w16="http://schemas.microsoft.com/office/word/2018/wordml" xmlns:w16sdtdh="http://schemas.microsoft.com/office/word/2020/wordml/sdtdatahash" xmlns:w16se="http://schemas.microsoft.com/office/word/2015/wordml/symex" xmlns:wpg="http://schemas.microsoft.com/office/word/2010/wordprocessingGroup" xmlns:wpi="http://schemas.microsoft.com/office/word/2010/wordprocessingInk" xmlns:wne="http://schemas.microsoft.com/office/word/2006/wordml" xmlns:wps="http://schemas.microsoft.com/office/word/2010/wordprocessingShape" mc:Ignorable="w14 w15 w16se w16cid w16 w16cex w16sdtdh wp14">
   <w:abstractNum w:abstractNumId="0" w15:restartNumberingAfterBreak="0">
     <w:nsid w:val="006B3108"/>
     <w:multiLevelType w:val="hybridMultilevel"/>
@@ -7723,7 +8073,7 @@
 </file>
 
 <file path=word/styles.xml><?xml version="1.0" encoding="utf-8"?>
-<w:styles xmlns:mc="http://schemas.openxmlformats.org/markup-compatibility/2006" xmlns:r="http://schemas.openxmlformats.org/officeDocument/2006/relationships" xmlns:w="http://schemas.openxmlformats.org/wordprocessingml/2006/main" xmlns:w14="http://schemas.microsoft.com/office/word/2010/wordml" xmlns:w15="http://schemas.microsoft.com/office/word/2012/wordml" xmlns:w16se="http://schemas.microsoft.com/office/word/2015/wordml/symex" mc:Ignorable="w14 w15 w16se">
+<w:styles xmlns:mc="http://schemas.openxmlformats.org/markup-compatibility/2006" xmlns:r="http://schemas.openxmlformats.org/officeDocument/2006/relationships" xmlns:w="http://schemas.openxmlformats.org/wordprocessingml/2006/main" xmlns:w14="http://schemas.microsoft.com/office/word/2010/wordml" xmlns:w15="http://schemas.microsoft.com/office/word/2012/wordml" xmlns:w16cex="http://schemas.microsoft.com/office/word/2018/wordml/cex" xmlns:w16cid="http://schemas.microsoft.com/office/word/2016/wordml/cid" xmlns:w16="http://schemas.microsoft.com/office/word/2018/wordml" xmlns:w16sdtdh="http://schemas.microsoft.com/office/word/2020/wordml/sdtdatahash" xmlns:w16se="http://schemas.microsoft.com/office/word/2015/wordml/symex" mc:Ignorable="w14 w15 w16se w16cid w16 w16cex w16sdtdh">
   <w:docDefaults>
     <w:rPrDefault>
       <w:rPr>
@@ -7739,7 +8089,7 @@
       </w:pPr>
     </w:pPrDefault>
   </w:docDefaults>
-  <w:latentStyles w:defLockedState="0" w:defUIPriority="99" w:defSemiHidden="0" w:defUnhideWhenUsed="0" w:defQFormat="0" w:count="371">
+  <w:latentStyles w:defLockedState="0" w:defUIPriority="99" w:defSemiHidden="0" w:defUnhideWhenUsed="0" w:defQFormat="0" w:count="376">
     <w:lsdException w:name="Normal" w:uiPriority="0" w:qFormat="1"/>
     <w:lsdException w:name="heading 1" w:uiPriority="9" w:qFormat="1"/>
     <w:lsdException w:name="heading 2" w:semiHidden="1" w:uiPriority="9" w:unhideWhenUsed="1" w:qFormat="1"/>
@@ -7845,7 +8195,6 @@
     <w:lsdException w:name="HTML Sample" w:semiHidden="1" w:unhideWhenUsed="1"/>
     <w:lsdException w:name="HTML Typewriter" w:semiHidden="1" w:unhideWhenUsed="1"/>
     <w:lsdException w:name="HTML Variable" w:semiHidden="1" w:unhideWhenUsed="1"/>
-    <w:lsdException w:name="Normal Table" w:semiHidden="1" w:unhideWhenUsed="1"/>
     <w:lsdException w:name="annotation subject" w:semiHidden="1" w:unhideWhenUsed="1"/>
     <w:lsdException w:name="No List" w:semiHidden="1" w:unhideWhenUsed="1"/>
     <w:lsdException w:name="Outline List 1" w:semiHidden="1" w:unhideWhenUsed="1"/>
@@ -7888,11 +8237,8 @@
     <w:lsdException w:name="Table Contemporary" w:semiHidden="1" w:unhideWhenUsed="1"/>
     <w:lsdException w:name="Table Elegant" w:semiHidden="1" w:unhideWhenUsed="1"/>
     <w:lsdException w:name="Table Professional" w:semiHidden="1" w:unhideWhenUsed="1"/>
-    <w:lsdException w:name="Table Subtle 1" w:semiHidden="1" w:unhideWhenUsed="1"/>
     <w:lsdException w:name="Table Subtle 2" w:semiHidden="1" w:unhideWhenUsed="1"/>
     <w:lsdException w:name="Table Web 1" w:semiHidden="1" w:unhideWhenUsed="1"/>
-    <w:lsdException w:name="Table Web 2" w:semiHidden="1" w:unhideWhenUsed="1"/>
-    <w:lsdException w:name="Table Web 3" w:semiHidden="1" w:unhideWhenUsed="1"/>
     <w:lsdException w:name="Balloon Text" w:semiHidden="1" w:unhideWhenUsed="1"/>
     <w:lsdException w:name="Table Grid" w:uiPriority="39"/>
     <w:lsdException w:name="Table Theme" w:semiHidden="1" w:unhideWhenUsed="1"/>
@@ -8111,6 +8457,11 @@
     <w:lsdException w:name="List Table 5 Dark Accent 6" w:uiPriority="50"/>
     <w:lsdException w:name="List Table 6 Colorful Accent 6" w:uiPriority="51"/>
     <w:lsdException w:name="List Table 7 Colorful Accent 6" w:uiPriority="52"/>
+    <w:lsdException w:name="Mention" w:semiHidden="1" w:unhideWhenUsed="1"/>
+    <w:lsdException w:name="Smart Hyperlink" w:semiHidden="1" w:unhideWhenUsed="1"/>
+    <w:lsdException w:name="Hashtag" w:semiHidden="1" w:unhideWhenUsed="1"/>
+    <w:lsdException w:name="Unresolved Mention" w:semiHidden="1" w:unhideWhenUsed="1"/>
+    <w:lsdException w:name="Smart Link" w:semiHidden="1" w:unhideWhenUsed="1"/>
   </w:latentStyles>
   <w:style w:type="paragraph" w:default="1" w:styleId="Normal">
     <w:name w:val="Normal"/>

</xml_diff>